<commit_message>
Añadido esquema tipos dependencias -> Pre examen
</commit_message>
<xml_diff>
--- a/AIC/Resumen 1er parcial.docx
+++ b/AIC/Resumen 1er parcial.docx
@@ -446,23 +446,7 @@
           <w:rFonts w:cstheme="minorHAnsi"/>
           <w:lang w:val="es-ES"/>
         </w:rPr>
-        <w:t>Recursos que se disponen en la CPU para guardar datos (registros) o para ejecutar instrucciones (</w:t>
-      </w:r>
-      <w:proofErr w:type="spellStart"/>
-      <w:r>
-        <w:rPr>
-          <w:rFonts w:cstheme="minorHAnsi"/>
-          <w:lang w:val="es-ES"/>
-        </w:rPr>
-        <w:t>operandos</w:t>
-      </w:r>
-      <w:proofErr w:type="spellEnd"/>
-      <w:r>
-        <w:rPr>
-          <w:rFonts w:cstheme="minorHAnsi"/>
-          <w:lang w:val="es-ES"/>
-        </w:rPr>
-        <w:t xml:space="preserve"> aritmético-lógicos)</w:t>
+        <w:t>Recursos que se disponen en la CPU para guardar datos (registros) o para ejecutar instrucciones (operandos aritmético-lógicos)</w:t>
       </w:r>
     </w:p>
     <w:p>
@@ -723,7 +707,23 @@
           <w:rFonts w:cstheme="minorHAnsi"/>
           <w:lang w:val="es-ES"/>
         </w:rPr>
-        <w:t xml:space="preserve">Los procesadores son como el vino, van a mejor con el paso de los años porque se han descubierto movidas rollo el paralelismo </w:t>
+        <w:t xml:space="preserve">Los procesadores son como el vino, van a mejor con el paso de los años porque se han descubierto movidas rollo el </w:t>
+      </w:r>
+      <w:r>
+        <w:rPr>
+          <w:rFonts w:cstheme="minorHAnsi"/>
+          <w:b/>
+          <w:bCs/>
+          <w:lang w:val="es-ES"/>
+        </w:rPr>
+        <w:t>paralelismo</w:t>
+      </w:r>
+      <w:r>
+        <w:rPr>
+          <w:rFonts w:cstheme="minorHAnsi"/>
+          <w:lang w:val="es-ES"/>
+        </w:rPr>
+        <w:t xml:space="preserve"> </w:t>
       </w:r>
       <w:r>
         <w:rPr>
@@ -973,23 +973,7 @@
           <w:rFonts w:cstheme="minorHAnsi"/>
           <w:lang w:val="es-ES"/>
         </w:rPr>
-        <w:t xml:space="preserve">Para eso mismo, el </w:t>
-      </w:r>
-      <w:proofErr w:type="spellStart"/>
-      <w:r>
-        <w:rPr>
-          <w:rFonts w:cstheme="minorHAnsi"/>
-          <w:lang w:val="es-ES"/>
-        </w:rPr>
-        <w:t>admin</w:t>
-      </w:r>
-      <w:proofErr w:type="spellEnd"/>
-      <w:r>
-        <w:rPr>
-          <w:rFonts w:cstheme="minorHAnsi"/>
-          <w:lang w:val="es-ES"/>
-        </w:rPr>
-        <w:t xml:space="preserve"> del sistema quiere satisfacer al usuario y darle las mejores prestaciones (mayor productividad)</w:t>
+        <w:t>Para eso mismo, el admin del sistema quiere satisfacer al usuario y darle las mejores prestaciones (mayor productividad)</w:t>
       </w:r>
     </w:p>
     <w:p>
@@ -1748,65 +1732,31 @@
           <w:u w:val="single"/>
           <w:lang w:val="es-ES"/>
         </w:rPr>
-        <w:t xml:space="preserve">La famosa Ley de </w:t>
-      </w:r>
-      <w:proofErr w:type="spellStart"/>
-      <w:r>
+        <w:t>La famosa Ley de Amdahl que cae en los parciales:</w:t>
+      </w:r>
+    </w:p>
+    <w:p>
+      <w:pPr>
         <w:rPr>
           <w:rFonts w:cstheme="minorHAnsi"/>
           <w:u w:val="single"/>
           <w:lang w:val="es-ES"/>
         </w:rPr>
-        <w:t>Amdahl</w:t>
-      </w:r>
-      <w:proofErr w:type="spellEnd"/>
-      <w:r>
-        <w:rPr>
-          <w:rFonts w:cstheme="minorHAnsi"/>
-          <w:u w:val="single"/>
-          <w:lang w:val="es-ES"/>
-        </w:rPr>
-        <w:t xml:space="preserve"> que cae en los parciales:</w:t>
-      </w:r>
-    </w:p>
-    <w:p>
-      <w:pPr>
-        <w:rPr>
-          <w:rFonts w:cstheme="minorHAnsi"/>
-          <w:u w:val="single"/>
-          <w:lang w:val="es-ES"/>
-        </w:rPr>
-      </w:pPr>
-    </w:p>
-    <w:p>
-      <w:pPr>
-        <w:rPr>
-          <w:rFonts w:cstheme="minorHAnsi"/>
-          <w:lang w:val="es-ES"/>
-        </w:rPr>
-      </w:pPr>
-      <w:r>
-        <w:rPr>
-          <w:rFonts w:cstheme="minorHAnsi"/>
-          <w:lang w:val="es-ES"/>
-        </w:rPr>
-        <w:t xml:space="preserve">Cuenta la leyenda, que a </w:t>
-      </w:r>
-      <w:proofErr w:type="spellStart"/>
-      <w:r>
-        <w:rPr>
-          <w:rFonts w:cstheme="minorHAnsi"/>
-          <w:lang w:val="es-ES"/>
-        </w:rPr>
-        <w:t>Amdahl</w:t>
-      </w:r>
-      <w:proofErr w:type="spellEnd"/>
-      <w:r>
-        <w:rPr>
-          <w:rFonts w:cstheme="minorHAnsi"/>
-          <w:lang w:val="es-ES"/>
-        </w:rPr>
-        <w:t xml:space="preserve"> se le ocurrió segmentar los programas en fracciones.</w:t>
+      </w:pPr>
+    </w:p>
+    <w:p>
+      <w:pPr>
+        <w:rPr>
+          <w:rFonts w:cstheme="minorHAnsi"/>
+          <w:lang w:val="es-ES"/>
+        </w:rPr>
+      </w:pPr>
+      <w:r>
+        <w:rPr>
+          <w:rFonts w:cstheme="minorHAnsi"/>
+          <w:lang w:val="es-ES"/>
+        </w:rPr>
+        <w:t>Cuenta la leyenda, que a Amdahl se le ocurrió segmentar los programas en fracciones.</w:t>
       </w:r>
     </w:p>
     <w:p>
@@ -1877,21 +1827,12 @@
         </w:rPr>
         <w:t xml:space="preserve">A parte de pensar esta maravilla, </w:t>
       </w:r>
-      <w:proofErr w:type="spellStart"/>
-      <w:r>
-        <w:rPr>
-          <w:rFonts w:cstheme="minorHAnsi"/>
-          <w:lang w:val="es-ES"/>
-        </w:rPr>
-        <w:t>Amdahl</w:t>
-      </w:r>
-      <w:proofErr w:type="spellEnd"/>
-      <w:r>
-        <w:rPr>
-          <w:rFonts w:cstheme="minorHAnsi"/>
-          <w:lang w:val="es-ES"/>
-        </w:rPr>
-        <w:t xml:space="preserve"> </w:t>
+      <w:r>
+        <w:rPr>
+          <w:rFonts w:cstheme="minorHAnsi"/>
+          <w:lang w:val="es-ES"/>
+        </w:rPr>
+        <w:t xml:space="preserve">Amdahl </w:t>
       </w:r>
       <w:r>
         <w:rPr>
@@ -2340,39 +2281,7 @@
           <w:u w:val="single"/>
           <w:lang w:val="es-ES"/>
         </w:rPr>
-        <w:t xml:space="preserve">La </w:t>
-      </w:r>
-      <w:r>
-        <w:rPr>
-          <w:rFonts w:cstheme="minorHAnsi"/>
-          <w:u w:val="single"/>
-          <w:lang w:val="es-ES"/>
-        </w:rPr>
-        <w:t>suma</w:t>
-      </w:r>
-      <w:r>
-        <w:rPr>
-          <w:rFonts w:cstheme="minorHAnsi"/>
-          <w:u w:val="single"/>
-          <w:lang w:val="es-ES"/>
-        </w:rPr>
-        <w:t xml:space="preserve"> aritmética</w:t>
-      </w:r>
-      <w:r>
-        <w:rPr>
-          <w:rFonts w:cstheme="minorHAnsi"/>
-          <w:u w:val="single"/>
-          <w:lang w:val="es-ES"/>
-        </w:rPr>
-        <w:t xml:space="preserve"> / Tiempo total de ejecución</w:t>
-      </w:r>
-      <w:r>
-        <w:rPr>
-          <w:rFonts w:cstheme="minorHAnsi"/>
-          <w:u w:val="single"/>
-          <w:lang w:val="es-ES"/>
-        </w:rPr>
-        <w:t>:</w:t>
+        <w:t>La suma aritmética / Tiempo total de ejecución:</w:t>
       </w:r>
     </w:p>
     <w:p>
@@ -3360,17 +3269,7 @@
                   <w:rFonts w:ascii="Cambria Math" w:hAnsi="Cambria Math" w:cstheme="minorHAnsi"/>
                   <w:lang w:val="es-ES"/>
                 </w:rPr>
-                <m:t>(</m:t>
-              </m:r>
-              <m:r>
-                <m:rPr>
-                  <m:sty m:val="bi"/>
-                </m:rPr>
-                <w:rPr>
-                  <w:rFonts w:ascii="Cambria Math" w:hAnsi="Cambria Math" w:cstheme="minorHAnsi"/>
-                  <w:lang w:val="es-ES"/>
-                </w:rPr>
-                <m:t>nInstr ×CPI×</m:t>
+                <m:t>(nInstr ×CPI×</m:t>
               </m:r>
               <m:sSub>
                 <m:sSubPr>
@@ -3417,17 +3316,7 @@
                   <w:rFonts w:ascii="Cambria Math" w:hAnsi="Cambria Math" w:cstheme="minorHAnsi"/>
                   <w:lang w:val="es-ES"/>
                 </w:rPr>
-                <m:t>)</m:t>
-              </m:r>
-              <m:r>
-                <m:rPr>
-                  <m:sty m:val="bi"/>
-                </m:rPr>
-                <w:rPr>
-                  <w:rFonts w:ascii="Cambria Math" w:hAnsi="Cambria Math" w:cstheme="minorHAnsi"/>
-                  <w:lang w:val="es-ES"/>
-                </w:rPr>
-                <m:t>×</m:t>
+                <m:t>)×</m:t>
               </m:r>
               <m:sSup>
                 <m:sSupPr>
@@ -3607,17 +3496,7 @@
               <w:rFonts w:ascii="Cambria Math" w:hAnsi="Cambria Math" w:cstheme="minorHAnsi"/>
               <w:lang w:val="es-ES"/>
             </w:rPr>
-            <m:t xml:space="preserve"> </m:t>
-          </m:r>
-          <m:r>
-            <m:rPr>
-              <m:sty m:val="bi"/>
-            </m:rPr>
-            <w:rPr>
-              <w:rFonts w:ascii="Cambria Math" w:hAnsi="Cambria Math" w:cstheme="minorHAnsi"/>
-              <w:lang w:val="es-ES"/>
-            </w:rPr>
-            <m:t xml:space="preserve"> = </m:t>
+            <m:t xml:space="preserve">  = </m:t>
           </m:r>
           <m:f>
             <m:fPr>
@@ -3652,17 +3531,7 @@
                   <w:rFonts w:ascii="Cambria Math" w:hAnsi="Cambria Math" w:cstheme="minorHAnsi"/>
                   <w:lang w:val="es-ES"/>
                 </w:rPr>
-                <m:t>CPI</m:t>
-              </m:r>
-              <m:r>
-                <m:rPr>
-                  <m:sty m:val="bi"/>
-                </m:rPr>
-                <w:rPr>
-                  <w:rFonts w:ascii="Cambria Math" w:hAnsi="Cambria Math" w:cstheme="minorHAnsi"/>
-                  <w:lang w:val="es-ES"/>
-                </w:rPr>
-                <m:t>×</m:t>
+                <m:t>CPI×</m:t>
               </m:r>
               <m:sSup>
                 <m:sSupPr>
@@ -3745,113 +3614,97 @@
           <w:u w:val="single"/>
           <w:lang w:val="en-US"/>
         </w:rPr>
-        <w:t>MFLOPS</w:t>
-      </w:r>
-      <w:r>
-        <w:rPr>
-          <w:rFonts w:cstheme="minorHAnsi"/>
+        <w:t>MFLOPS (</w:t>
+      </w:r>
+      <w:r>
+        <w:rPr>
+          <w:rFonts w:cstheme="minorHAnsi"/>
+          <w:b/>
+          <w:bCs/>
           <w:u w:val="single"/>
           <w:lang w:val="en-US"/>
         </w:rPr>
-        <w:t xml:space="preserve"> (</w:t>
-      </w:r>
-      <w:r>
-        <w:rPr>
-          <w:rFonts w:cstheme="minorHAnsi"/>
-          <w:b/>
-          <w:bCs/>
+        <w:t>M</w:t>
+      </w:r>
+      <w:r>
+        <w:rPr>
+          <w:rFonts w:cstheme="minorHAnsi"/>
           <w:u w:val="single"/>
           <w:lang w:val="en-US"/>
         </w:rPr>
-        <w:t>M</w:t>
-      </w:r>
-      <w:r>
-        <w:rPr>
-          <w:rFonts w:cstheme="minorHAnsi"/>
+        <w:t xml:space="preserve">illones de </w:t>
+      </w:r>
+      <w:r>
+        <w:rPr>
+          <w:rFonts w:cstheme="minorHAnsi"/>
+          <w:b/>
+          <w:bCs/>
           <w:u w:val="single"/>
           <w:lang w:val="en-US"/>
         </w:rPr>
-        <w:t xml:space="preserve">illones de </w:t>
-      </w:r>
-      <w:r>
-        <w:rPr>
-          <w:rFonts w:cstheme="minorHAnsi"/>
-          <w:b/>
-          <w:bCs/>
+        <w:t>F</w:t>
+      </w:r>
+      <w:r>
+        <w:rPr>
+          <w:rFonts w:cstheme="minorHAnsi"/>
           <w:u w:val="single"/>
           <w:lang w:val="en-US"/>
         </w:rPr>
-        <w:t>F</w:t>
-      </w:r>
-      <w:r>
-        <w:rPr>
-          <w:rFonts w:cstheme="minorHAnsi"/>
+        <w:t>loating</w:t>
+      </w:r>
+      <w:r>
+        <w:rPr>
+          <w:rFonts w:cstheme="minorHAnsi"/>
+          <w:b/>
+          <w:bCs/>
           <w:u w:val="single"/>
           <w:lang w:val="en-US"/>
         </w:rPr>
-        <w:t>loating</w:t>
-      </w:r>
-      <w:r>
-        <w:rPr>
-          <w:rFonts w:cstheme="minorHAnsi"/>
-          <w:b/>
-          <w:bCs/>
+        <w:t xml:space="preserve"> O</w:t>
+      </w:r>
+      <w:r>
+        <w:rPr>
+          <w:rFonts w:cstheme="minorHAnsi"/>
           <w:u w:val="single"/>
           <w:lang w:val="en-US"/>
         </w:rPr>
-        <w:t xml:space="preserve"> O</w:t>
-      </w:r>
-      <w:r>
-        <w:rPr>
-          <w:rFonts w:cstheme="minorHAnsi"/>
+        <w:t>perations</w:t>
+      </w:r>
+      <w:r>
+        <w:rPr>
+          <w:rFonts w:cstheme="minorHAnsi"/>
+          <w:b/>
+          <w:bCs/>
           <w:u w:val="single"/>
           <w:lang w:val="en-US"/>
         </w:rPr>
-        <w:t>perations</w:t>
-      </w:r>
-      <w:r>
-        <w:rPr>
-          <w:rFonts w:cstheme="minorHAnsi"/>
-          <w:b/>
-          <w:bCs/>
+        <w:t xml:space="preserve"> P</w:t>
+      </w:r>
+      <w:r>
+        <w:rPr>
+          <w:rFonts w:cstheme="minorHAnsi"/>
           <w:u w:val="single"/>
           <w:lang w:val="en-US"/>
         </w:rPr>
-        <w:t xml:space="preserve"> P</w:t>
-      </w:r>
-      <w:r>
-        <w:rPr>
-          <w:rFonts w:cstheme="minorHAnsi"/>
+        <w:t>er</w:t>
+      </w:r>
+      <w:r>
+        <w:rPr>
+          <w:rFonts w:cstheme="minorHAnsi"/>
+          <w:b/>
+          <w:bCs/>
           <w:u w:val="single"/>
           <w:lang w:val="en-US"/>
         </w:rPr>
-        <w:t>er</w:t>
-      </w:r>
-      <w:r>
-        <w:rPr>
-          <w:rFonts w:cstheme="minorHAnsi"/>
-          <w:b/>
-          <w:bCs/>
+        <w:t xml:space="preserve"> S</w:t>
+      </w:r>
+      <w:r>
+        <w:rPr>
+          <w:rFonts w:cstheme="minorHAnsi"/>
           <w:u w:val="single"/>
           <w:lang w:val="en-US"/>
         </w:rPr>
-        <w:t xml:space="preserve"> S</w:t>
-      </w:r>
-      <w:r>
-        <w:rPr>
-          <w:rFonts w:cstheme="minorHAnsi"/>
-          <w:u w:val="single"/>
-          <w:lang w:val="en-US"/>
-        </w:rPr>
-        <w:t>econd</w:t>
-      </w:r>
-      <w:r>
-        <w:rPr>
-          <w:rFonts w:cstheme="minorHAnsi"/>
-          <w:u w:val="single"/>
-          <w:lang w:val="en-US"/>
-        </w:rPr>
-        <w:t>)</w:t>
+        <w:t>econd)</w:t>
       </w:r>
     </w:p>
     <w:p>
@@ -3887,27 +3740,7 @@
               <w:rFonts w:ascii="Cambria Math" w:hAnsi="Cambria Math" w:cstheme="minorHAnsi"/>
               <w:lang w:val="es-ES"/>
             </w:rPr>
-            <m:t>M</m:t>
-          </m:r>
-          <m:r>
-            <m:rPr>
-              <m:sty m:val="bi"/>
-            </m:rPr>
-            <w:rPr>
-              <w:rFonts w:ascii="Cambria Math" w:hAnsi="Cambria Math" w:cstheme="minorHAnsi"/>
-              <w:lang w:val="es-ES"/>
-            </w:rPr>
-            <m:t>FLOPS</m:t>
-          </m:r>
-          <m:r>
-            <m:rPr>
-              <m:sty m:val="bi"/>
-            </m:rPr>
-            <w:rPr>
-              <w:rFonts w:ascii="Cambria Math" w:hAnsi="Cambria Math" w:cstheme="minorHAnsi"/>
-              <w:lang w:val="es-ES"/>
-            </w:rPr>
-            <m:t xml:space="preserve"> = </m:t>
+            <m:t xml:space="preserve">MFLOPS = </m:t>
           </m:r>
           <m:f>
             <m:fPr>
@@ -3930,17 +3763,7 @@
                   <w:rFonts w:ascii="Cambria Math" w:hAnsi="Cambria Math" w:cstheme="minorHAnsi"/>
                   <w:lang w:val="es-ES"/>
                 </w:rPr>
-                <m:t>n</m:t>
-              </m:r>
-              <m:r>
-                <m:rPr>
-                  <m:sty m:val="bi"/>
-                </m:rPr>
-                <w:rPr>
-                  <w:rFonts w:ascii="Cambria Math" w:hAnsi="Cambria Math" w:cstheme="minorHAnsi"/>
-                  <w:lang w:val="es-ES"/>
-                </w:rPr>
-                <m:t>OperacionesComaFlotante</m:t>
+                <m:t>nOperacionesComaFlotante</m:t>
               </m:r>
             </m:num>
             <m:den>
@@ -4085,43 +3908,7 @@
           <w:lang w:val="es-ES"/>
         </w:rPr>
         <w:lastRenderedPageBreak/>
-        <w:t>1.</w:t>
-      </w:r>
-      <w:r>
-        <w:rPr>
-          <w:rFonts w:cstheme="minorHAnsi"/>
-          <w:b/>
-          <w:bCs/>
-          <w:sz w:val="48"/>
-          <w:szCs w:val="48"/>
-          <w:u w:val="single"/>
-          <w:lang w:val="es-ES"/>
-        </w:rPr>
-        <w:t>3</w:t>
-      </w:r>
-      <w:r>
-        <w:rPr>
-          <w:rFonts w:cstheme="minorHAnsi"/>
-          <w:b/>
-          <w:bCs/>
-          <w:sz w:val="48"/>
-          <w:szCs w:val="48"/>
-          <w:u w:val="single"/>
-          <w:lang w:val="es-ES"/>
-        </w:rPr>
-        <w:t xml:space="preserve"> </w:t>
-      </w:r>
-      <w:r>
-        <w:rPr>
-          <w:rFonts w:cstheme="minorHAnsi"/>
-          <w:b/>
-          <w:bCs/>
-          <w:sz w:val="48"/>
-          <w:szCs w:val="48"/>
-          <w:u w:val="single"/>
-          <w:lang w:val="es-ES"/>
-        </w:rPr>
-        <w:t>Diseño de los juegos de instrucción</w:t>
+        <w:t>1.3 Diseño de los juegos de instrucción</w:t>
       </w:r>
     </w:p>
     <w:p>
@@ -4373,23 +4160,7 @@
           <w:u w:val="single"/>
           <w:lang w:val="es-ES"/>
         </w:rPr>
-        <w:t xml:space="preserve"> (</w:t>
-      </w:r>
-      <w:r>
-        <w:rPr>
-          <w:rFonts w:cstheme="minorHAnsi"/>
-          <w:u w:val="single"/>
-          <w:lang w:val="es-ES"/>
-        </w:rPr>
-        <w:t>de 64 bits</w:t>
-      </w:r>
-      <w:r>
-        <w:rPr>
-          <w:rFonts w:cstheme="minorHAnsi"/>
-          <w:u w:val="single"/>
-          <w:lang w:val="es-ES"/>
-        </w:rPr>
-        <w:t>)</w:t>
+        <w:t xml:space="preserve"> (de 64 bits)</w:t>
       </w:r>
       <w:r>
         <w:rPr>
@@ -4797,16 +4568,7 @@
           <w:bCs/>
           <w:lang w:val="es-ES"/>
         </w:rPr>
-        <w:t xml:space="preserve">Juego de instrucciones </w:t>
-      </w:r>
-      <w:r>
-        <w:rPr>
-          <w:rFonts w:cstheme="minorHAnsi"/>
-          <w:b/>
-          <w:bCs/>
-          <w:lang w:val="es-ES"/>
-        </w:rPr>
-        <w:t>Intel Architecture (IA):</w:t>
+        <w:t>Juego de instrucciones Intel Architecture (IA):</w:t>
       </w:r>
       <w:r>
         <w:rPr>
@@ -4814,14 +4576,7 @@
           <w:lang w:val="es-ES"/>
         </w:rPr>
         <w:br/>
-        <w:t xml:space="preserve"> Es compatible</w:t>
-      </w:r>
-      <w:r>
-        <w:rPr>
-          <w:rFonts w:cstheme="minorHAnsi"/>
-          <w:lang w:val="es-ES"/>
-        </w:rPr>
-        <w:t xml:space="preserve"> con AMD (</w:t>
+        <w:t xml:space="preserve"> Es compatible con AMD (</w:t>
       </w:r>
       <w:r>
         <w:rPr>
@@ -4890,16 +4645,9 @@
       <w:r>
         <w:rPr>
           <w:rFonts w:cstheme="minorHAnsi"/>
-          <w:lang w:val="en-US"/>
-        </w:rPr>
-        <w:t xml:space="preserve">Instrucciones de longitud </w:t>
-      </w:r>
-      <w:r>
-        <w:rPr>
-          <w:rFonts w:cstheme="minorHAnsi"/>
-          <w:lang w:val="en-US"/>
-        </w:rPr>
-        <w:t>var</w:t>
+          <w:lang w:val="es-ES"/>
+        </w:rPr>
+        <w:t>Instrucciones de longitud var</w:t>
       </w:r>
       <w:r>
         <w:rPr>
@@ -5021,6 +4769,159 @@
           <w:lang w:val="es-ES"/>
         </w:rPr>
       </w:pPr>
+    </w:p>
+    <w:p>
+      <w:pPr>
+        <w:jc w:val="center"/>
+        <w:rPr>
+          <w:rFonts w:cstheme="minorHAnsi"/>
+          <w:lang w:val="es-ES"/>
+        </w:rPr>
+      </w:pPr>
+    </w:p>
+    <w:p>
+      <w:pPr>
+        <w:rPr>
+          <w:rFonts w:cstheme="minorHAnsi"/>
+          <w:lang w:val="es-ES"/>
+        </w:rPr>
+      </w:pPr>
+      <w:r>
+        <w:rPr>
+          <w:rFonts w:cstheme="minorHAnsi"/>
+          <w:lang w:val="es-ES"/>
+        </w:rPr>
+        <w:t>lw r1, 8(r2)</w:t>
+      </w:r>
+    </w:p>
+    <w:p>
+      <w:pPr>
+        <w:rPr>
+          <w:rFonts w:cstheme="minorHAnsi"/>
+          <w:lang w:val="es-ES"/>
+        </w:rPr>
+      </w:pPr>
+    </w:p>
+    <w:p>
+      <w:pPr>
+        <w:rPr>
+          <w:rFonts w:cstheme="minorHAnsi"/>
+          <w:lang w:val="es-ES"/>
+        </w:rPr>
+      </w:pPr>
+      <w:r>
+        <w:rPr>
+          <w:rFonts w:cstheme="minorHAnsi"/>
+          <w:noProof/>
+          <w:lang w:val="es-ES"/>
+        </w:rPr>
+        <w:drawing>
+          <wp:inline distT="0" distB="0" distL="0" distR="0" wp14:anchorId="3B01AB69" wp14:editId="4A19B5F5">
+            <wp:extent cx="3590489" cy="2690679"/>
+            <wp:effectExtent l="0" t="0" r="3810" b="1905"/>
+            <wp:docPr id="9" name="Picture 9" descr="Diagram, schematic&#10;&#10;Description automatically generated"/>
+            <wp:cNvGraphicFramePr>
+              <a:graphicFrameLocks xmlns:a="http://schemas.openxmlformats.org/drawingml/2006/main" noChangeAspect="1"/>
+            </wp:cNvGraphicFramePr>
+            <a:graphic xmlns:a="http://schemas.openxmlformats.org/drawingml/2006/main">
+              <a:graphicData uri="http://schemas.openxmlformats.org/drawingml/2006/picture">
+                <pic:pic xmlns:pic="http://schemas.openxmlformats.org/drawingml/2006/picture">
+                  <pic:nvPicPr>
+                    <pic:cNvPr id="9" name="Picture 9" descr="Diagram, schematic&#10;&#10;Description automatically generated"/>
+                    <pic:cNvPicPr/>
+                  </pic:nvPicPr>
+                  <pic:blipFill>
+                    <a:blip r:embed="rId12">
+                      <a:extLst>
+                        <a:ext uri="{28A0092B-C50C-407E-A947-70E740481C1C}">
+                          <a14:useLocalDpi xmlns:a14="http://schemas.microsoft.com/office/drawing/2010/main" val="0"/>
+                        </a:ext>
+                      </a:extLst>
+                    </a:blip>
+                    <a:stretch>
+                      <a:fillRect/>
+                    </a:stretch>
+                  </pic:blipFill>
+                  <pic:spPr>
+                    <a:xfrm>
+                      <a:off x="0" y="0"/>
+                      <a:ext cx="3594207" cy="2693465"/>
+                    </a:xfrm>
+                    <a:prstGeom prst="rect">
+                      <a:avLst/>
+                    </a:prstGeom>
+                  </pic:spPr>
+                </pic:pic>
+              </a:graphicData>
+            </a:graphic>
+          </wp:inline>
+        </w:drawing>
+      </w:r>
+    </w:p>
+    <w:p>
+      <w:pPr>
+        <w:rPr>
+          <w:rFonts w:cstheme="minorHAnsi"/>
+          <w:lang w:val="es-ES"/>
+        </w:rPr>
+      </w:pPr>
+    </w:p>
+    <w:p>
+      <w:pPr>
+        <w:rPr>
+          <w:rFonts w:cstheme="minorHAnsi"/>
+          <w:lang w:val="es-ES"/>
+        </w:rPr>
+      </w:pPr>
+      <w:r>
+        <w:rPr>
+          <w:rFonts w:cstheme="minorHAnsi"/>
+          <w:noProof/>
+          <w:lang w:val="es-ES"/>
+        </w:rPr>
+        <w:lastRenderedPageBreak/>
+        <w:drawing>
+          <wp:inline distT="0" distB="0" distL="0" distR="0" wp14:anchorId="5CFB89B0" wp14:editId="588EF290">
+            <wp:extent cx="3078194" cy="2605177"/>
+            <wp:effectExtent l="0" t="0" r="0" b="0"/>
+            <wp:docPr id="10" name="Picture 10" descr="Text&#10;&#10;Description automatically generated"/>
+            <wp:cNvGraphicFramePr>
+              <a:graphicFrameLocks xmlns:a="http://schemas.openxmlformats.org/drawingml/2006/main" noChangeAspect="1"/>
+            </wp:cNvGraphicFramePr>
+            <a:graphic xmlns:a="http://schemas.openxmlformats.org/drawingml/2006/main">
+              <a:graphicData uri="http://schemas.openxmlformats.org/drawingml/2006/picture">
+                <pic:pic xmlns:pic="http://schemas.openxmlformats.org/drawingml/2006/picture">
+                  <pic:nvPicPr>
+                    <pic:cNvPr id="10" name="Picture 10" descr="Text&#10;&#10;Description automatically generated"/>
+                    <pic:cNvPicPr/>
+                  </pic:nvPicPr>
+                  <pic:blipFill>
+                    <a:blip r:embed="rId13">
+                      <a:extLst>
+                        <a:ext uri="{28A0092B-C50C-407E-A947-70E740481C1C}">
+                          <a14:useLocalDpi xmlns:a14="http://schemas.microsoft.com/office/drawing/2010/main" val="0"/>
+                        </a:ext>
+                      </a:extLst>
+                    </a:blip>
+                    <a:stretch>
+                      <a:fillRect/>
+                    </a:stretch>
+                  </pic:blipFill>
+                  <pic:spPr>
+                    <a:xfrm>
+                      <a:off x="0" y="0"/>
+                      <a:ext cx="3083702" cy="2609839"/>
+                    </a:xfrm>
+                    <a:prstGeom prst="rect">
+                      <a:avLst/>
+                    </a:prstGeom>
+                  </pic:spPr>
+                </pic:pic>
+              </a:graphicData>
+            </a:graphic>
+          </wp:inline>
+        </w:drawing>
+      </w:r>
     </w:p>
     <w:sectPr>
       <w:pgSz w:w="11906" w:h="16838"/>

</xml_diff>